<commit_message>
Assignement -9 done - 09th DEC 2023
</commit_message>
<xml_diff>
--- a/Assignment 3- Using Pipeline Job.docx
+++ b/Assignment 3- Using Pipeline Job.docx
@@ -5,6 +5,7 @@
     <w:p>
       <w:pPr>
         <w:spacing w:after="0"/>
+        <w:jc w:val="both"/>
         <w:rPr>
           <w:b/>
           <w:bCs/>
@@ -27,6 +28,7 @@
     <w:p>
       <w:pPr>
         <w:spacing w:after="0"/>
+        <w:jc w:val="both"/>
         <w:rPr>
           <w:lang w:eastAsia="en-IN"/>
         </w:rPr>
@@ -50,6 +52,7 @@
     <w:p>
       <w:pPr>
         <w:spacing w:after="0"/>
+        <w:jc w:val="both"/>
       </w:pPr>
       <w:r>
         <w:t xml:space="preserve">You have </w:t>
@@ -61,12 +64,13 @@
         <w:t xml:space="preserve">httpd server installed on your </w:t>
       </w:r>
       <w:r>
-        <w:t>machine.</w:t>
-      </w:r>
-    </w:p>
-    <w:p>
-      <w:pPr>
-        <w:spacing w:after="0"/>
+        <w:t>Jenkins Master.</w:t>
+      </w:r>
+    </w:p>
+    <w:p>
+      <w:pPr>
+        <w:spacing w:after="0"/>
+        <w:jc w:val="both"/>
       </w:pPr>
       <w:r>
         <w:t>Create 3 Jenkins jobs, n</w:t>
@@ -78,19 +82,13 @@
         <w:t>commit</w:t>
       </w:r>
       <w:r>
-        <w:t xml:space="preserve"> any changes to any </w:t>
-      </w:r>
-      <w:r>
-        <w:t>repository</w:t>
+        <w:t xml:space="preserve"> any changes to any repository</w:t>
       </w:r>
       <w:r>
         <w:t xml:space="preserve">, </w:t>
       </w:r>
       <w:r>
-        <w:t>index.html</w:t>
-      </w:r>
-      <w:r>
-        <w:t xml:space="preserve"> of that particular repository </w:t>
+        <w:t xml:space="preserve">index.html of that particular repository </w:t>
       </w:r>
       <w:r>
         <w:t xml:space="preserve">gets </w:t>
@@ -129,15 +127,7 @@
         <w:t>Step 1:</w:t>
       </w:r>
       <w:r>
-        <w:t xml:space="preserve"> Installed git and Apache Tomcat with </w:t>
-      </w:r>
-      <w:proofErr w:type="spellStart"/>
-      <w:r>
-        <w:t>Jenkins.war</w:t>
-      </w:r>
-      <w:proofErr w:type="spellEnd"/>
-      <w:r>
-        <w:t xml:space="preserve"> on ec2 </w:t>
+        <w:t xml:space="preserve"> Installed git and Apache Tomcat with Jenkins.war on ec2 </w:t>
       </w:r>
       <w:r>
         <w:t>Linux</w:t>
@@ -160,6 +150,9 @@
     </w:p>
     <w:p>
       <w:r>
+        <w:rPr>
+          <w:noProof/>
+        </w:rPr>
         <w:drawing>
           <wp:inline distT="0" distB="0" distL="0" distR="0" wp14:anchorId="445B34AF" wp14:editId="311BCA68">
             <wp:extent cx="5042159" cy="1568531"/>
@@ -226,6 +219,9 @@
     </w:p>
     <w:p>
       <w:r>
+        <w:rPr>
+          <w:noProof/>
+        </w:rPr>
         <w:drawing>
           <wp:inline distT="0" distB="0" distL="0" distR="0" wp14:anchorId="53133462" wp14:editId="3E54B016">
             <wp:extent cx="5731510" cy="2586990"/>
@@ -292,6 +288,9 @@
     </w:p>
     <w:p>
       <w:r>
+        <w:rPr>
+          <w:noProof/>
+        </w:rPr>
         <w:drawing>
           <wp:inline distT="0" distB="0" distL="0" distR="0" wp14:anchorId="5ACDDFC2" wp14:editId="6022E431">
             <wp:extent cx="5731510" cy="1505585"/>
@@ -346,6 +345,9 @@
     </w:p>
     <w:p>
       <w:r>
+        <w:rPr>
+          <w:noProof/>
+        </w:rPr>
         <w:lastRenderedPageBreak/>
         <w:drawing>
           <wp:inline distT="0" distB="0" distL="0" distR="0" wp14:anchorId="297AEDFE" wp14:editId="2EE93557">
@@ -467,6 +469,9 @@
     </w:p>
     <w:p>
       <w:r>
+        <w:rPr>
+          <w:noProof/>
+        </w:rPr>
         <w:drawing>
           <wp:inline distT="0" distB="0" distL="0" distR="0" wp14:anchorId="4E1FC9F1" wp14:editId="79012FD5">
             <wp:extent cx="5731510" cy="2662555"/>
@@ -542,6 +547,9 @@
     </w:p>
     <w:p>
       <w:r>
+        <w:rPr>
+          <w:noProof/>
+        </w:rPr>
         <w:drawing>
           <wp:inline distT="0" distB="0" distL="0" distR="0" wp14:anchorId="126FC04F" wp14:editId="262C75D3">
             <wp:extent cx="5731510" cy="2668905"/>
@@ -636,6 +644,9 @@
                         <w:txbxContent>
                           <w:p>
                             <w:r>
+                              <w:rPr>
+                                <w:noProof/>
+                              </w:rPr>
                               <w:drawing>
                                 <wp:inline distT="0" distB="0" distL="0" distR="0" wp14:anchorId="6528D877" wp14:editId="7EB1BB4B">
                                   <wp:extent cx="2159267" cy="248981"/>
@@ -698,6 +709,9 @@
                   <w:txbxContent>
                     <w:p>
                       <w:r>
+                        <w:rPr>
+                          <w:noProof/>
+                        </w:rPr>
                         <w:drawing>
                           <wp:inline distT="0" distB="0" distL="0" distR="0" wp14:anchorId="6528D877" wp14:editId="7EB1BB4B">
                             <wp:extent cx="2159267" cy="248981"/>
@@ -743,6 +757,9 @@
         </mc:AlternateContent>
       </w:r>
       <w:r>
+        <w:rPr>
+          <w:noProof/>
+        </w:rPr>
         <w:drawing>
           <wp:inline distT="0" distB="0" distL="0" distR="0" wp14:anchorId="5D778B5B" wp14:editId="198E8847">
             <wp:extent cx="5731510" cy="2280285"/>
@@ -974,7 +991,7 @@
           <w:noProof/>
         </w:rPr>
         <w:drawing>
-          <wp:inline distT="0" distB="0" distL="0" distR="0" wp14:anchorId="48F12BFD" wp14:editId="72A4ACAA">
+          <wp:inline distT="0" distB="0" distL="0" distR="0" wp14:anchorId="48F12BFD" wp14:editId="0747A927">
             <wp:extent cx="5727065" cy="2670810"/>
             <wp:effectExtent l="76200" t="38100" r="83185" b="110490"/>
             <wp:docPr id="2082840383" name="Picture 6"/>
@@ -1043,7 +1060,7 @@
           <w:noProof/>
         </w:rPr>
         <w:drawing>
-          <wp:inline distT="0" distB="0" distL="0" distR="0" wp14:anchorId="178F1A77" wp14:editId="7980D281">
+          <wp:inline distT="0" distB="0" distL="0" distR="0" wp14:anchorId="178F1A77" wp14:editId="39DDA675">
             <wp:extent cx="5727065" cy="2682875"/>
             <wp:effectExtent l="76200" t="38100" r="83185" b="117475"/>
             <wp:docPr id="1760500539" name="Picture 7"/>
@@ -1393,38 +1410,16 @@
           <w:szCs w:val="28"/>
         </w:rPr>
         <w:lastRenderedPageBreak/>
-        <w:t xml:space="preserve">-: </w:t>
-      </w:r>
-      <w:proofErr w:type="gramStart"/>
-      <w:r>
+        <w:t>-: TESTING :-</w:t>
+      </w:r>
+    </w:p>
+    <w:p>
+      <w:pPr>
+        <w:spacing w:after="0"/>
+        <w:jc w:val="center"/>
         <w:rPr>
           <w:b/>
           <w:bCs/>
-          <w:color w:val="00B050"/>
-          <w:sz w:val="28"/>
-          <w:szCs w:val="28"/>
-        </w:rPr>
-        <w:t>TESTING :</w:t>
-      </w:r>
-      <w:proofErr w:type="gramEnd"/>
-      <w:r>
-        <w:rPr>
-          <w:b/>
-          <w:bCs/>
-          <w:color w:val="00B050"/>
-          <w:sz w:val="28"/>
-          <w:szCs w:val="28"/>
-        </w:rPr>
-        <w:t>-</w:t>
-      </w:r>
-    </w:p>
-    <w:p>
-      <w:pPr>
-        <w:spacing w:after="0"/>
-        <w:jc w:val="center"/>
-        <w:rPr>
-          <w:b/>
-          <w:bCs/>
         </w:rPr>
       </w:pPr>
     </w:p>
@@ -1457,6 +1452,9 @@
         <w:spacing w:after="0"/>
       </w:pPr>
       <w:r>
+        <w:rPr>
+          <w:noProof/>
+        </w:rPr>
         <w:drawing>
           <wp:inline distT="0" distB="0" distL="0" distR="0" wp14:anchorId="3B36E236" wp14:editId="219D30F3">
             <wp:extent cx="5731510" cy="3014980"/>
@@ -1530,6 +1528,9 @@
         <w:spacing w:after="0"/>
       </w:pPr>
       <w:r>
+        <w:rPr>
+          <w:noProof/>
+        </w:rPr>
         <w:drawing>
           <wp:inline distT="0" distB="0" distL="0" distR="0" wp14:anchorId="1CAB7C30" wp14:editId="550FD105">
             <wp:extent cx="5731510" cy="2997200"/>
@@ -1629,6 +1630,9 @@
         <w:spacing w:after="0"/>
       </w:pPr>
       <w:r>
+        <w:rPr>
+          <w:noProof/>
+        </w:rPr>
         <w:drawing>
           <wp:inline distT="0" distB="0" distL="0" distR="0" wp14:anchorId="533BE07F" wp14:editId="580A2969">
             <wp:extent cx="5731510" cy="3009265"/>
@@ -1716,9 +1720,8 @@
           <w:sz w:val="28"/>
           <w:szCs w:val="28"/>
         </w:rPr>
-        <w:t xml:space="preserve">FINAL </w:t>
-      </w:r>
-      <w:proofErr w:type="gramStart"/>
+        <w:t>FINAL OUTOUT</w:t>
+      </w:r>
       <w:r>
         <w:rPr>
           <w:b/>
@@ -1727,28 +1730,7 @@
           <w:sz w:val="28"/>
           <w:szCs w:val="28"/>
         </w:rPr>
-        <w:t>OUTOUT</w:t>
-      </w:r>
-      <w:r>
-        <w:rPr>
-          <w:b/>
-          <w:bCs/>
-          <w:color w:val="00B050"/>
-          <w:sz w:val="28"/>
-          <w:szCs w:val="28"/>
-        </w:rPr>
-        <w:t xml:space="preserve"> :</w:t>
-      </w:r>
-      <w:proofErr w:type="gramEnd"/>
-      <w:r>
-        <w:rPr>
-          <w:b/>
-          <w:bCs/>
-          <w:color w:val="00B050"/>
-          <w:sz w:val="28"/>
-          <w:szCs w:val="28"/>
-        </w:rPr>
-        <w:t>-</w:t>
+        <w:t xml:space="preserve"> :-</w:t>
       </w:r>
     </w:p>
     <w:p>
@@ -1780,6 +1762,9 @@
         <w:spacing w:after="0"/>
       </w:pPr>
       <w:r>
+        <w:rPr>
+          <w:noProof/>
+        </w:rPr>
         <w:drawing>
           <wp:inline distT="0" distB="0" distL="0" distR="0" wp14:anchorId="5948E58C" wp14:editId="2A28F5B5">
             <wp:extent cx="5731510" cy="3009265"/>
@@ -1848,17 +1833,17 @@
         <w:t>hen some changes pushed to GitHub- repo</w:t>
       </w:r>
       <w:r>
-        <w:t>2</w:t>
-      </w:r>
-      <w:r>
-        <w:t>:</w:t>
-      </w:r>
-    </w:p>
-    <w:p>
-      <w:pPr>
-        <w:spacing w:after="0"/>
-      </w:pPr>
-      <w:r>
+        <w:t>2:</w:t>
+      </w:r>
+    </w:p>
+    <w:p>
+      <w:pPr>
+        <w:spacing w:after="0"/>
+      </w:pPr>
+      <w:r>
+        <w:rPr>
+          <w:noProof/>
+        </w:rPr>
         <w:lastRenderedPageBreak/>
         <w:drawing>
           <wp:inline distT="0" distB="0" distL="0" distR="0" wp14:anchorId="4D78A358" wp14:editId="7072ED25">
@@ -1928,13 +1913,7 @@
         <w:spacing w:after="0" w:line="254" w:lineRule="auto"/>
       </w:pPr>
       <w:r>
-        <w:t>Output when some changes pushed to GitHub- repo</w:t>
-      </w:r>
-      <w:r>
-        <w:t>3</w:t>
-      </w:r>
-      <w:r>
-        <w:t>:</w:t>
+        <w:t>Output when some changes pushed to GitHub- repo3:</w:t>
       </w:r>
     </w:p>
     <w:p>
@@ -1942,6 +1921,9 @@
         <w:spacing w:after="0" w:line="254" w:lineRule="auto"/>
       </w:pPr>
       <w:r>
+        <w:rPr>
+          <w:noProof/>
+        </w:rPr>
         <w:drawing>
           <wp:inline distT="0" distB="0" distL="0" distR="0" wp14:anchorId="66003CCF" wp14:editId="6FB412A8">
             <wp:extent cx="5731510" cy="3002915"/>
@@ -2216,15 +2198,6 @@
   </w:num>
   <w:num w:numId="3" w16cid:durableId="1771311291">
     <w:abstractNumId w:val="0"/>
-    <w:lvlOverride w:ilvl="0"/>
-    <w:lvlOverride w:ilvl="1"/>
-    <w:lvlOverride w:ilvl="2"/>
-    <w:lvlOverride w:ilvl="3"/>
-    <w:lvlOverride w:ilvl="4"/>
-    <w:lvlOverride w:ilvl="5"/>
-    <w:lvlOverride w:ilvl="6"/>
-    <w:lvlOverride w:ilvl="7"/>
-    <w:lvlOverride w:ilvl="8"/>
   </w:num>
 </w:numbering>
 </file>

</xml_diff>